<commit_message>
network null  weird stufff
</commit_message>
<xml_diff>
--- a/KickAssMoba_ET学习日记.docx
+++ b/KickAssMoba_ET学习日记.docx
@@ -3,11 +3,6 @@
 <w:document xmlns:ve="http://schemas.openxmlformats.org/markup-compatibility/2006" xmlns:o="urn:schemas-microsoft-com:office:office" xmlns:r="http://schemas.openxmlformats.org/officeDocument/2006/relationships" xmlns:m="http://schemas.openxmlformats.org/officeDocument/2006/math" xmlns:v="urn:schemas-microsoft-com:vml" xmlns:wp="http://schemas.openxmlformats.org/drawingml/2006/wordprocessingDrawing" xmlns:w10="urn:schemas-microsoft-com:office:word" xmlns:w="http://schemas.openxmlformats.org/wordprocessingml/2006/main" xmlns:wne="http://schemas.microsoft.com/office/word/2006/wordml">
   <w:body>
     <w:p>
-      <w:pPr>
-        <w:rPr>
-          <w:rFonts w:hint="eastAsia"/>
-        </w:rPr>
-      </w:pPr>
       <w:r>
         <w:rPr>
           <w:rFonts w:hint="eastAsia"/>
@@ -16,11 +11,6 @@
       </w:r>
     </w:p>
     <w:p>
-      <w:pPr>
-        <w:rPr>
-          <w:rFonts w:hint="eastAsia"/>
-        </w:rPr>
-      </w:pPr>
       <w:r>
         <w:rPr>
           <w:rFonts w:hint="eastAsia"/>
@@ -59,11 +49,6 @@
       </w:r>
     </w:p>
     <w:p>
-      <w:pPr>
-        <w:rPr>
-          <w:rFonts w:hint="eastAsia"/>
-        </w:rPr>
-      </w:pPr>
       <w:r>
         <w:rPr>
           <w:noProof/>
@@ -116,11 +101,6 @@
       </w:r>
     </w:p>
     <w:p>
-      <w:pPr>
-        <w:rPr>
-          <w:rFonts w:hint="eastAsia"/>
-        </w:rPr>
-      </w:pPr>
       <w:r>
         <w:rPr>
           <w:rFonts w:hint="eastAsia"/>
@@ -141,6 +121,11 @@
       </w:r>
     </w:p>
     <w:p>
+      <w:pPr>
+        <w:rPr>
+          <w:rFonts w:hint="eastAsia"/>
+        </w:rPr>
+      </w:pPr>
       <w:r>
         <w:rPr>
           <w:rFonts w:hint="eastAsia"/>
@@ -225,7 +210,114 @@
         </w:rPr>
         <w:t>拿到位置和朝向了</w:t>
       </w:r>
+      <w:r>
+        <w:rPr>
+          <w:rFonts w:ascii="宋体" w:eastAsia="宋体" w:hAnsi="宋体" w:cs="宋体"/>
+          <w:noProof/>
+          <w:kern w:val="0"/>
+          <w:sz w:val="24"/>
+          <w:szCs w:val="24"/>
+        </w:rPr>
+        <w:drawing>
+          <wp:inline distT="0" distB="0" distL="0" distR="0">
+            <wp:extent cx="4603805" cy="2563536"/>
+            <wp:effectExtent l="19050" t="0" r="6295" b="0"/>
+            <wp:docPr id="2" name="图片 1" descr="C:\Users\qinshilin\AppData\Roaming\Tencent\Users\583154233\TIM\WinTemp\RichOle\9BDW%~`YZ2EC(L7`YMEL(`N.png"/>
+            <wp:cNvGraphicFramePr>
+              <a:graphicFrameLocks xmlns:a="http://schemas.openxmlformats.org/drawingml/2006/main" noChangeAspect="1"/>
+            </wp:cNvGraphicFramePr>
+            <a:graphic xmlns:a="http://schemas.openxmlformats.org/drawingml/2006/main">
+              <a:graphicData uri="http://schemas.openxmlformats.org/drawingml/2006/picture">
+                <pic:pic xmlns:pic="http://schemas.openxmlformats.org/drawingml/2006/picture">
+                  <pic:nvPicPr>
+                    <pic:cNvPr id="0" name="Picture 1" descr="C:\Users\qinshilin\AppData\Roaming\Tencent\Users\583154233\TIM\WinTemp\RichOle\9BDW%~`YZ2EC(L7`YMEL(`N.png"/>
+                    <pic:cNvPicPr>
+                      <a:picLocks noChangeAspect="1" noChangeArrowheads="1"/>
+                    </pic:cNvPicPr>
+                  </pic:nvPicPr>
+                  <pic:blipFill>
+                    <a:blip r:embed="rId7"/>
+                    <a:srcRect/>
+                    <a:stretch>
+                      <a:fillRect/>
+                    </a:stretch>
+                  </pic:blipFill>
+                  <pic:spPr bwMode="auto">
+                    <a:xfrm>
+                      <a:off x="0" y="0"/>
+                      <a:ext cx="4607713" cy="2565712"/>
+                    </a:xfrm>
+                    <a:prstGeom prst="rect">
+                      <a:avLst/>
+                    </a:prstGeom>
+                    <a:noFill/>
+                    <a:ln w="9525">
+                      <a:noFill/>
+                      <a:miter lim="800000"/>
+                      <a:headEnd/>
+                      <a:tailEnd/>
+                    </a:ln>
+                  </pic:spPr>
+                </pic:pic>
+              </a:graphicData>
+            </a:graphic>
+          </wp:inline>
+        </w:drawing>
+      </w:r>
     </w:p>
+    <w:p>
+      <w:pPr>
+        <w:rPr>
+          <w:rFonts w:ascii="宋体" w:eastAsia="宋体" w:hAnsi="宋体" w:cs="宋体"/>
+          <w:kern w:val="0"/>
+          <w:sz w:val="24"/>
+          <w:szCs w:val="24"/>
+        </w:rPr>
+      </w:pPr>
+      <w:r>
+        <w:rPr>
+          <w:rFonts w:hint="eastAsia"/>
+        </w:rPr>
+        <w:t>尝试新建协议发到服务器的时候，发一个这样的协议之后，</w:t>
+      </w:r>
+      <w:r>
+        <w:rPr>
+          <w:rFonts w:hint="eastAsia"/>
+        </w:rPr>
+        <w:t>Session</w:t>
+      </w:r>
+      <w:r>
+        <w:rPr>
+          <w:rFonts w:hint="eastAsia"/>
+        </w:rPr>
+        <w:t>的</w:t>
+      </w:r>
+      <w:r>
+        <w:rPr>
+          <w:rFonts w:hint="eastAsia"/>
+        </w:rPr>
+        <w:t xml:space="preserve">NetWorkComponent </w:t>
+      </w:r>
+      <w:r>
+        <w:rPr>
+          <w:rFonts w:hint="eastAsia"/>
+        </w:rPr>
+        <w:t>会变成</w:t>
+      </w:r>
+      <w:r>
+        <w:rPr>
+          <w:rFonts w:hint="eastAsia"/>
+        </w:rPr>
+        <w:t xml:space="preserve">null </w:t>
+      </w:r>
+      <w:r>
+        <w:rPr>
+          <w:rFonts w:hint="eastAsia"/>
+        </w:rPr>
+        <w:t>了，不知道是什么鬼</w:t>
+      </w:r>
+    </w:p>
+    <w:p/>
     <w:sectPr>
       <w:pgSz w:w="11906" w:h="16838"/>
       <w:pgMar w:top="1440" w:right="1800" w:bottom="1440" w:left="1800" w:header="851" w:footer="992" w:gutter="0"/>
@@ -430,6 +522,7 @@
   <w:style w:type="paragraph" w:default="1" w:styleId="a">
     <w:name w:val="Normal"/>
     <w:qFormat/>
+    <w:rsid w:val="00FB7B23"/>
     <w:pPr>
       <w:widowControl w:val="0"/>
       <w:jc w:val="both"/>

</xml_diff>